<commit_message>
nombre de los autore
</commit_message>
<xml_diff>
--- a/Template_MICRADS_2018_En.docx
+++ b/Template_MICRADS_2018_En.docx
@@ -1,6 +1,6 @@
 
 <file path=word/document.xml><?xml version="1.0" encoding="utf-8"?>
-<w:document xmlns:wpc="http://schemas.microsoft.com/office/word/2010/wordprocessingCanvas" xmlns:cx="http://schemas.microsoft.com/office/drawing/2014/chartex" xmlns:cx1="http://schemas.microsoft.com/office/drawing/2015/9/8/chartex" xmlns:cx2="http://schemas.microsoft.com/office/drawing/2015/10/21/chartex" xmlns:cx3="http://schemas.microsoft.com/office/drawing/2016/5/9/chartex" xmlns:cx4="http://schemas.microsoft.com/office/drawing/2016/5/10/chartex" xmlns:cx5="http://schemas.microsoft.com/office/drawing/2016/5/11/chartex" xmlns:cx6="http://schemas.microsoft.com/office/drawing/2016/5/12/chartex" xmlns:cx7="http://schemas.microsoft.com/office/drawing/2016/5/13/chartex" xmlns:cx8="http://schemas.microsoft.com/office/drawing/2016/5/14/chartex" xmlns:mc="http://schemas.openxmlformats.org/markup-compatibility/2006" xmlns:aink="http://schemas.microsoft.com/office/drawing/2016/ink" xmlns:am3d="http://schemas.microsoft.com/office/drawing/2017/model3d" xmlns:o="urn:schemas-microsoft-com:office:office" xmlns:r="http://schemas.openxmlformats.org/officeDocument/2006/relationships" xmlns:m="http://schemas.openxmlformats.org/officeDocument/2006/math" xmlns:v="urn:schemas-microsoft-com:vml" xmlns:wp14="http://schemas.microsoft.com/office/word/2010/wordprocessingDrawing" xmlns:wp="http://schemas.openxmlformats.org/drawingml/2006/wordprocessingDrawing" xmlns:w10="urn:schemas-microsoft-com:office:word" xmlns:w="http://schemas.openxmlformats.org/wordprocessingml/2006/main" xmlns:w14="http://schemas.microsoft.com/office/word/2010/wordml" xmlns:w15="http://schemas.microsoft.com/office/word/2012/wordml" xmlns:w16cid="http://schemas.microsoft.com/office/word/2016/wordml/cid" xmlns:w16se="http://schemas.microsoft.com/office/word/2015/wordml/symex" xmlns:wpg="http://schemas.microsoft.com/office/word/2010/wordprocessingGroup" xmlns:wpi="http://schemas.microsoft.com/office/word/2010/wordprocessingInk" xmlns:wne="http://schemas.microsoft.com/office/word/2006/wordml" xmlns:wps="http://schemas.microsoft.com/office/word/2010/wordprocessingShape" mc:Ignorable="w14 w15 w16se w16cid wp14">
+<w:document xmlns:wpc="http://schemas.microsoft.com/office/word/2010/wordprocessingCanvas" xmlns:cx="http://schemas.microsoft.com/office/drawing/2014/chartex" xmlns:mc="http://schemas.openxmlformats.org/markup-compatibility/2006" xmlns:o="urn:schemas-microsoft-com:office:office" xmlns:r="http://schemas.openxmlformats.org/officeDocument/2006/relationships" xmlns:m="http://schemas.openxmlformats.org/officeDocument/2006/math" xmlns:v="urn:schemas-microsoft-com:vml" xmlns:wp14="http://schemas.microsoft.com/office/word/2010/wordprocessingDrawing" xmlns:wp="http://schemas.openxmlformats.org/drawingml/2006/wordprocessingDrawing" xmlns:w10="urn:schemas-microsoft-com:office:word" xmlns:w="http://schemas.openxmlformats.org/wordprocessingml/2006/main" xmlns:w14="http://schemas.microsoft.com/office/word/2010/wordml" xmlns:w15="http://schemas.microsoft.com/office/word/2012/wordml" xmlns:w16se="http://schemas.microsoft.com/office/word/2015/wordml/symex" xmlns:wpg="http://schemas.microsoft.com/office/word/2010/wordprocessingGroup" xmlns:wpi="http://schemas.microsoft.com/office/word/2010/wordprocessingInk" xmlns:wne="http://schemas.microsoft.com/office/word/2006/wordml" xmlns:wps="http://schemas.microsoft.com/office/word/2010/wordprocessingShape" mc:Ignorable="w14 w15 w16se wp14">
   <w:body>
     <w:p>
       <w:pPr>
@@ -17,8 +17,6 @@
         </w:rPr>
         <w:t>Use of the Myo-Shpero Controller (wearable technology) prototype for the formulation of a preventive strategy and attack on combat patrol.</w:t>
       </w:r>
-      <w:bookmarkStart w:id="0" w:name="_GoBack"/>
-      <w:bookmarkEnd w:id="0"/>
       <w:r>
         <w:rPr>
           <w:iCs/>
@@ -60,10 +58,8 @@
         <w:pStyle w:val="Author"/>
       </w:pPr>
       <w:r>
-        <w:t xml:space="preserve">Authors Name/s per 1st Affiliation </w:t>
-      </w:r>
-      <w:r>
-        <w:t>(Author)</w:t>
+        <w:lastRenderedPageBreak/>
+        <w:t>Chrystian Andres Lopez</w:t>
       </w:r>
     </w:p>
     <w:p>
@@ -108,11 +104,11 @@
       <w:pPr>
         <w:pStyle w:val="Author"/>
       </w:pPr>
-      <w:r>
-        <w:t xml:space="preserve">Authors Name/s per 2nd Affiliation </w:t>
-      </w:r>
-      <w:r>
-        <w:t>(Author)</w:t>
+      <w:bookmarkStart w:id="0" w:name="_GoBack"/>
+      <w:bookmarkEnd w:id="0"/>
+      <w:r>
+        <w:lastRenderedPageBreak/>
+        <w:t>Jhonatan Stalin Salazar Hurtado</w:t>
       </w:r>
     </w:p>
     <w:p>
@@ -190,6 +186,7 @@
         <w:rPr>
           <w:rStyle w:val="StyleAbstractItalicChar"/>
         </w:rPr>
+        <w:lastRenderedPageBreak/>
         <w:t>Abstract</w:t>
       </w:r>
       <w:r>
@@ -379,6 +376,7 @@
         <w:t xml:space="preserve">The template is used to format your paper and style the text. All margins, column widths, line spaces, and text fonts are prescribed; please do not alter them. You may note peculiarities. For example, the head margin in this template measures proportionately more than is customary. This measurement and others are deliberate, using specifications that anticipate your paper as one part of the entire proceedings, </w:t>
       </w:r>
       <w:r>
+        <w:lastRenderedPageBreak/>
         <w:t>and not as an independent document. Please do not revise any of the current designations.</w:t>
       </w:r>
     </w:p>
@@ -770,6 +768,7 @@
         <w:pStyle w:val="bulletlist"/>
       </w:pPr>
       <w:r>
+        <w:lastRenderedPageBreak/>
         <w:t>The prefix “non” is not a word; it should be joined to the word it modifies, usually without a hyphen.</w:t>
       </w:r>
     </w:p>
@@ -1280,7 +1279,6 @@
       <w:r>
         <w:rPr>
           <w:noProof/>
-          <w:lang w:val="pt-PT" w:eastAsia="pt-PT"/>
         </w:rPr>
         <w:drawing>
           <wp:inline distT="0" distB="0" distL="0" distR="0" wp14:anchorId="50E6F82B" wp14:editId="47CB64BC">
@@ -1319,6 +1317,7 @@
         <w:t xml:space="preserve">example, write the quantity “Magnetization”, or “Magnetization, M”, not just “M”. If including units in the </w:t>
       </w:r>
       <w:r>
+        <w:lastRenderedPageBreak/>
         <w:t>label, present them within parentheses. Do not label axes only with units. In the example, write “Magnetization (A/m)” or “Magnetization {A[m(1)]}”, not just “A/m”. Do not label axes with a ratio of quantities and units. For example, write “Temperature (K)”, not “Temperature/K”.</w:t>
       </w:r>
     </w:p>
@@ -1331,9 +1330,6 @@
         </w:numPr>
       </w:pPr>
       <w:r>
-        <w:rPr>
-          <w:lang w:val="pt-PT" w:eastAsia="pt-PT"/>
-        </w:rPr>
         <w:drawing>
           <wp:inline distT="0" distB="0" distL="0" distR="0">
             <wp:extent cx="3058907" cy="455295"/>
@@ -1612,6 +1608,7 @@
         <w:pStyle w:val="references"/>
       </w:pPr>
       <w:r>
+        <w:lastRenderedPageBreak/>
         <w:t xml:space="preserve">M. Young, The Technical Writer's Handbook. </w:t>
       </w:r>
       <w:smartTag w:uri="urn:schemas-microsoft-com:office:smarttags" w:element="State">
@@ -1667,7 +1664,7 @@
 </file>
 
 <file path=word/numbering.xml><?xml version="1.0" encoding="utf-8"?>
-<w:numbering xmlns:wpc="http://schemas.microsoft.com/office/word/2010/wordprocessingCanvas" xmlns:cx="http://schemas.microsoft.com/office/drawing/2014/chartex" xmlns:cx1="http://schemas.microsoft.com/office/drawing/2015/9/8/chartex" xmlns:cx2="http://schemas.microsoft.com/office/drawing/2015/10/21/chartex" xmlns:cx3="http://schemas.microsoft.com/office/drawing/2016/5/9/chartex" xmlns:cx4="http://schemas.microsoft.com/office/drawing/2016/5/10/chartex" xmlns:cx5="http://schemas.microsoft.com/office/drawing/2016/5/11/chartex" xmlns:cx6="http://schemas.microsoft.com/office/drawing/2016/5/12/chartex" xmlns:cx7="http://schemas.microsoft.com/office/drawing/2016/5/13/chartex" xmlns:cx8="http://schemas.microsoft.com/office/drawing/2016/5/14/chartex" xmlns:mc="http://schemas.openxmlformats.org/markup-compatibility/2006" xmlns:aink="http://schemas.microsoft.com/office/drawing/2016/ink" xmlns:am3d="http://schemas.microsoft.com/office/drawing/2017/model3d" xmlns:o="urn:schemas-microsoft-com:office:office" xmlns:r="http://schemas.openxmlformats.org/officeDocument/2006/relationships" xmlns:m="http://schemas.openxmlformats.org/officeDocument/2006/math" xmlns:v="urn:schemas-microsoft-com:vml" xmlns:wp14="http://schemas.microsoft.com/office/word/2010/wordprocessingDrawing" xmlns:wp="http://schemas.openxmlformats.org/drawingml/2006/wordprocessingDrawing" xmlns:w10="urn:schemas-microsoft-com:office:word" xmlns:w="http://schemas.openxmlformats.org/wordprocessingml/2006/main" xmlns:w14="http://schemas.microsoft.com/office/word/2010/wordml" xmlns:w15="http://schemas.microsoft.com/office/word/2012/wordml" xmlns:w16cid="http://schemas.microsoft.com/office/word/2016/wordml/cid" xmlns:w16se="http://schemas.microsoft.com/office/word/2015/wordml/symex" xmlns:wpg="http://schemas.microsoft.com/office/word/2010/wordprocessingGroup" xmlns:wpi="http://schemas.microsoft.com/office/word/2010/wordprocessingInk" xmlns:wne="http://schemas.microsoft.com/office/word/2006/wordml" xmlns:wps="http://schemas.microsoft.com/office/word/2010/wordprocessingShape" mc:Ignorable="w14 w15 w16se w16cid wp14">
+<w:numbering xmlns:wpc="http://schemas.microsoft.com/office/word/2010/wordprocessingCanvas" xmlns:cx="http://schemas.microsoft.com/office/drawing/2014/chartex" xmlns:mc="http://schemas.openxmlformats.org/markup-compatibility/2006" xmlns:o="urn:schemas-microsoft-com:office:office" xmlns:r="http://schemas.openxmlformats.org/officeDocument/2006/relationships" xmlns:m="http://schemas.openxmlformats.org/officeDocument/2006/math" xmlns:v="urn:schemas-microsoft-com:vml" xmlns:wp14="http://schemas.microsoft.com/office/word/2010/wordprocessingDrawing" xmlns:wp="http://schemas.openxmlformats.org/drawingml/2006/wordprocessingDrawing" xmlns:w10="urn:schemas-microsoft-com:office:word" xmlns:w="http://schemas.openxmlformats.org/wordprocessingml/2006/main" xmlns:w14="http://schemas.microsoft.com/office/word/2010/wordml" xmlns:w15="http://schemas.microsoft.com/office/word/2012/wordml" xmlns:w16se="http://schemas.microsoft.com/office/word/2015/wordml/symex" xmlns:wpg="http://schemas.microsoft.com/office/word/2010/wordprocessingGroup" xmlns:wpi="http://schemas.microsoft.com/office/word/2010/wordprocessingInk" xmlns:wne="http://schemas.microsoft.com/office/word/2006/wordml" xmlns:wps="http://schemas.microsoft.com/office/word/2010/wordprocessingShape" mc:Ignorable="w14 w15 w16se wp14">
   <w:abstractNum w:abstractNumId="0" w15:restartNumberingAfterBreak="0">
     <w:nsid w:val="20AF0333"/>
     <w:multiLevelType w:val="hybridMultilevel"/>
@@ -2576,7 +2573,7 @@
 </file>
 
 <file path=word/styles.xml><?xml version="1.0" encoding="utf-8"?>
-<w:styles xmlns:mc="http://schemas.openxmlformats.org/markup-compatibility/2006" xmlns:r="http://schemas.openxmlformats.org/officeDocument/2006/relationships" xmlns:w="http://schemas.openxmlformats.org/wordprocessingml/2006/main" xmlns:w14="http://schemas.microsoft.com/office/word/2010/wordml" xmlns:w15="http://schemas.microsoft.com/office/word/2012/wordml" xmlns:w16cid="http://schemas.microsoft.com/office/word/2016/wordml/cid" xmlns:w16se="http://schemas.microsoft.com/office/word/2015/wordml/symex" mc:Ignorable="w14 w15 w16se w16cid">
+<w:styles xmlns:mc="http://schemas.openxmlformats.org/markup-compatibility/2006" xmlns:r="http://schemas.openxmlformats.org/officeDocument/2006/relationships" xmlns:w="http://schemas.openxmlformats.org/wordprocessingml/2006/main" xmlns:w14="http://schemas.microsoft.com/office/word/2010/wordml" xmlns:w15="http://schemas.microsoft.com/office/word/2012/wordml" xmlns:w16se="http://schemas.microsoft.com/office/word/2015/wordml/symex" mc:Ignorable="w14 w15 w16se">
   <w:docDefaults>
     <w:rPrDefault>
       <w:rPr>
@@ -2586,7 +2583,7 @@
     </w:rPrDefault>
     <w:pPrDefault/>
   </w:docDefaults>
-  <w:latentStyles w:defLockedState="0" w:defUIPriority="0" w:defSemiHidden="0" w:defUnhideWhenUsed="0" w:defQFormat="0" w:count="375">
+  <w:latentStyles w:defLockedState="0" w:defUIPriority="0" w:defSemiHidden="0" w:defUnhideWhenUsed="0" w:defQFormat="0" w:count="371">
     <w:lsdException w:name="Normal" w:qFormat="1"/>
     <w:lsdException w:name="heading 1" w:qFormat="1"/>
     <w:lsdException w:name="heading 2" w:qFormat="1"/>
@@ -2686,6 +2683,7 @@
     <w:lsdException w:name="HTML Sample" w:semiHidden="1" w:unhideWhenUsed="1"/>
     <w:lsdException w:name="HTML Typewriter" w:semiHidden="1" w:unhideWhenUsed="1"/>
     <w:lsdException w:name="HTML Variable" w:semiHidden="1" w:unhideWhenUsed="1"/>
+    <w:lsdException w:name="Normal Table" w:semiHidden="1" w:unhideWhenUsed="1"/>
     <w:lsdException w:name="annotation subject" w:semiHidden="1" w:unhideWhenUsed="1"/>
     <w:lsdException w:name="No List" w:semiHidden="1" w:unhideWhenUsed="1"/>
     <w:lsdException w:name="Outline List 1" w:semiHidden="1" w:unhideWhenUsed="1"/>
@@ -2730,6 +2728,7 @@
     <w:lsdException w:name="Table Professional" w:semiHidden="1" w:unhideWhenUsed="1"/>
     <w:lsdException w:name="Table Subtle 1" w:semiHidden="1" w:unhideWhenUsed="1"/>
     <w:lsdException w:name="Table Subtle 2" w:semiHidden="1" w:unhideWhenUsed="1"/>
+    <w:lsdException w:name="Table Web 1" w:semiHidden="1" w:unhideWhenUsed="1"/>
     <w:lsdException w:name="Table Web 2" w:semiHidden="1" w:unhideWhenUsed="1"/>
     <w:lsdException w:name="Table Web 3" w:semiHidden="1" w:unhideWhenUsed="1"/>
     <w:lsdException w:name="Balloon Text" w:semiHidden="1" w:unhideWhenUsed="1"/>
@@ -2949,10 +2948,6 @@
     <w:lsdException w:name="List Table 5 Dark Accent 6" w:uiPriority="50"/>
     <w:lsdException w:name="List Table 6 Colorful Accent 6" w:uiPriority="51"/>
     <w:lsdException w:name="List Table 7 Colorful Accent 6" w:uiPriority="52"/>
-    <w:lsdException w:name="Mention" w:semiHidden="1" w:uiPriority="99" w:unhideWhenUsed="1"/>
-    <w:lsdException w:name="Smart Hyperlink" w:semiHidden="1" w:uiPriority="99" w:unhideWhenUsed="1"/>
-    <w:lsdException w:name="Hashtag" w:semiHidden="1" w:uiPriority="99" w:unhideWhenUsed="1"/>
-    <w:lsdException w:name="Unresolved Mention" w:semiHidden="1" w:uiPriority="99" w:unhideWhenUsed="1"/>
   </w:latentStyles>
   <w:style w:type="paragraph" w:default="1" w:styleId="Normal">
     <w:name w:val="Normal"/>

</xml_diff>

<commit_message>
cambios en el abstract
</commit_message>
<xml_diff>
--- a/Template_MICRADS_2018_En.docx
+++ b/Template_MICRADS_2018_En.docx
@@ -27,8 +27,6 @@
           <w:iCs/>
         </w:rPr>
       </w:pPr>
-      <w:bookmarkStart w:id="0" w:name="_GoBack"/>
-      <w:bookmarkEnd w:id="0"/>
       <w:r>
         <w:rPr>
           <w:iCs/>
@@ -204,36 +202,137 @@
     <w:p>
       <w:pPr>
         <w:pStyle w:val="Abstract"/>
-      </w:pPr>
+        <w:rPr>
+          <w:lang w:val="es-EC"/>
+        </w:rPr>
+      </w:pPr>
+      <w:proofErr w:type="spellStart"/>
       <w:r>
         <w:rPr>
           <w:rStyle w:val="StyleAbstractItalicChar"/>
+          <w:lang w:val="es-EC"/>
         </w:rPr>
         <w:t>Abstract</w:t>
       </w:r>
+      <w:proofErr w:type="spellEnd"/>
       <w:r>
         <w:rPr>
           <w:rStyle w:val="StyleAbstractItalicChar"/>
+          <w:lang w:val="es-EC"/>
         </w:rPr>
         <w:t xml:space="preserve"> </w:t>
       </w:r>
       <w:r>
+        <w:rPr>
+          <w:lang w:val="es-EC"/>
+        </w:rPr>
         <w:t>—</w:t>
       </w:r>
       <w:r>
+        <w:rPr>
+          <w:lang w:val="es-EC"/>
+        </w:rPr>
         <w:t xml:space="preserve"> </w:t>
       </w:r>
       <w:r>
-        <w:t xml:space="preserve">This electronic document is a “live” template. The various components of your paper [title, text, heads, etc.] are already defined on the style sheet, as illustrated by the </w:t>
-      </w:r>
-      <w:r>
-        <w:t>portions given in this document</w:t>
-      </w:r>
-      <w:r>
-        <w:t xml:space="preserve">. </w:t>
-      </w:r>
-      <w:r>
-        <w:t>Do Not Use Symbols, Special Characters, or Math in Paper Title or Abstract.</w:t>
+        <w:rPr>
+          <w:lang w:val="es-EC"/>
+        </w:rPr>
+        <w:t>Esta investigación genera una estrategia preventiva para las patrullas de combate con el uso de la tecnología weareable que ha integrado una solución práctica para las diferentes áreas: aplicaciones lógicas</w:t>
+      </w:r>
+      <w:r>
+        <w:rPr>
+          <w:lang w:val="es-EC"/>
+        </w:rPr>
+        <w:t>,</w:t>
+      </w:r>
+      <w:r>
+        <w:rPr>
+          <w:lang w:val="es-EC"/>
+        </w:rPr>
+        <w:t xml:space="preserve"> </w:t>
+      </w:r>
+      <w:r>
+        <w:rPr>
+          <w:lang w:val="es-EC"/>
+        </w:rPr>
+        <w:t xml:space="preserve">defensa, estrategia, </w:t>
+      </w:r>
+      <w:r>
+        <w:rPr>
+          <w:lang w:val="es-EC"/>
+        </w:rPr>
+        <w:t xml:space="preserve">y operaciones militares en el campo de combate. Con el uso del brazalete MYO se reciben las señales </w:t>
+      </w:r>
+      <w:proofErr w:type="spellStart"/>
+      <w:r>
+        <w:rPr>
+          <w:lang w:val="es-EC"/>
+        </w:rPr>
+        <w:t>electromiogr</w:t>
+      </w:r>
+      <w:r>
+        <w:rPr>
+          <w:lang w:val="es-EC"/>
+        </w:rPr>
+        <w:t>á</w:t>
+      </w:r>
+      <w:r>
+        <w:rPr>
+          <w:lang w:val="es-EC"/>
+        </w:rPr>
+        <w:t>ficas</w:t>
+      </w:r>
+      <w:proofErr w:type="spellEnd"/>
+      <w:r>
+        <w:rPr>
+          <w:lang w:val="es-EC"/>
+        </w:rPr>
+        <w:t xml:space="preserve"> que emiten los músculos del brazo, </w:t>
+      </w:r>
+      <w:r>
+        <w:rPr>
+          <w:lang w:val="es-EC"/>
+        </w:rPr>
+        <w:t xml:space="preserve">señales que son almacenadas en una </w:t>
+      </w:r>
+      <w:r>
+        <w:rPr>
+          <w:lang w:val="es-EC"/>
+        </w:rPr>
+        <w:t xml:space="preserve">base de datos </w:t>
+      </w:r>
+      <w:r>
+        <w:rPr>
+          <w:lang w:val="es-EC"/>
+        </w:rPr>
+        <w:t>que son implementadas como gestos</w:t>
+      </w:r>
+      <w:r>
+        <w:rPr>
+          <w:lang w:val="es-EC"/>
+        </w:rPr>
+        <w:t xml:space="preserve"> para</w:t>
+      </w:r>
+      <w:r>
+        <w:rPr>
+          <w:lang w:val="es-EC"/>
+        </w:rPr>
+        <w:t xml:space="preserve"> el comportamiento </w:t>
+      </w:r>
+      <w:r>
+        <w:rPr>
+          <w:lang w:val="es-EC"/>
+        </w:rPr>
+        <w:t xml:space="preserve">del robot Sphero, </w:t>
+      </w:r>
+      <w:bookmarkStart w:id="0" w:name="_GoBack"/>
+      <w:bookmarkEnd w:id="0"/>
+      <w:r>
+        <w:rPr>
+          <w:lang w:val="es-EC"/>
+        </w:rPr>
+        <w:t>con el uso de esta estrategia weareable se pretende disminuir las bajas en las patrullas y una estrategia de ataque más efectiva.</w:t>
       </w:r>
     </w:p>
     <w:p>
@@ -395,10 +494,7 @@
         <w:pStyle w:val="Textoindependiente"/>
       </w:pPr>
       <w:r>
-        <w:t xml:space="preserve">The template is used to format your paper and style the text. All margins, column widths, line spaces, and text fonts are prescribed; please do not alter them. You may note peculiarities. For example, the head margin in this template measures proportionately more than is customary. This measurement and others are deliberate, using specifications that anticipate your paper as one part of the entire proceedings, </w:t>
-      </w:r>
-      <w:r>
-        <w:t>and not as an independent document. Please do not revise any of the current designations.</w:t>
+        <w:t>The template is used to format your paper and style the text. All margins, column widths, line spaces, and text fonts are prescribed; please do not alter them. You may note peculiarities. For example, the head margin in this template measures proportionately more than is customary. This measurement and others are deliberate, using specifications that anticipate your paper as one part of the entire proceedings, and not as an independent document. Please do not revise any of the current designations.</w:t>
       </w:r>
     </w:p>
     <w:p>
@@ -494,6 +590,7 @@
         <w:pStyle w:val="bulletlist"/>
       </w:pPr>
       <w:r>
+        <w:lastRenderedPageBreak/>
         <w:t>Do not mix complete spellings and abbreviations of units: “</w:t>
       </w:r>
       <w:proofErr w:type="spellStart"/>
@@ -548,7 +645,6 @@
         <w:pStyle w:val="Ttulo21"/>
       </w:pPr>
       <w:r>
-        <w:lastRenderedPageBreak/>
         <w:t>Equations</w:t>
       </w:r>
     </w:p>
@@ -983,6 +1079,7 @@
         <w:pStyle w:val="Ttulo41"/>
       </w:pPr>
       <w:r>
+        <w:lastRenderedPageBreak/>
         <w:t xml:space="preserve">Reassign number of columns: </w:t>
       </w:r>
       <w:r>
@@ -999,7 +1096,6 @@
         <w:pStyle w:val="Ttulo21"/>
       </w:pPr>
       <w:r>
-        <w:lastRenderedPageBreak/>
         <w:t>Identify the Headings</w:t>
       </w:r>
     </w:p>
@@ -1334,10 +1430,7 @@
         <w:t xml:space="preserve"> </w:t>
       </w:r>
       <w:r>
-        <w:t xml:space="preserve">example, write the quantity “Magnetization”, or “Magnetization, M”, not just “M”. If including units in the </w:t>
-      </w:r>
-      <w:r>
-        <w:t>label, present them within parentheses. Do not label axes only with units. In the example, write “Magnetization (A/m)” or “Magnetization {A[m(1)]}”, not just “A/m”. Do not label axes with a ratio of quantities and units. For example, write “Temperature (K)”, not “Temperature/K”.</w:t>
+        <w:t>example, write the quantity “Magnetization”, or “Magnetization, M”, not just “M”. If including units in the label, present them within parentheses. Do not label axes only with units. In the example, write “Magnetization (A/m)” or “Magnetization {A[m(1)]}”, not just “A/m”. Do not label axes with a ratio of quantities and units. For example, write “Temperature (K)”, not “Temperature/K”.</w:t>
       </w:r>
     </w:p>
     <w:p>
@@ -1512,7 +1605,11 @@
         <w:pStyle w:val="Textoindependiente"/>
       </w:pPr>
       <w:r>
-        <w:t>Unless there are six authors or more give all authors' names; do not use “et al.”. Papers that have not been published, even if they have been submitted for publication, should be cited as “unpublished” [4]. Papers that have been accepted for publication should be cited as “in press” [5]. Capitalize only the first word in a paper title, except for proper nouns and element symbols.</w:t>
+        <w:t xml:space="preserve">Unless there are six authors or more give all authors' names; do not use “et al.”. Papers that have not been published, even if they have been submitted for publication, should be </w:t>
+      </w:r>
+      <w:r>
+        <w:lastRenderedPageBreak/>
+        <w:t>cited as “unpublished” [4]. Papers that have been accepted for publication should be cited as “in press” [5]. Capitalize only the first word in a paper title, except for proper nouns and element symbols.</w:t>
       </w:r>
     </w:p>
     <w:p>
@@ -1593,11 +1690,7 @@
         <w:pStyle w:val="references"/>
       </w:pPr>
       <w:r>
-        <w:t xml:space="preserve">Y. Yorozu, M. Hirano, K. Oka, and Y. Tagawa, “Electron spectroscopy studies on magneto-optical media and plastic substrate interface,” IEEE </w:t>
-      </w:r>
-      <w:r>
-        <w:lastRenderedPageBreak/>
-        <w:t xml:space="preserve">Transl. J. Magn. </w:t>
+        <w:t xml:space="preserve">Y. Yorozu, M. Hirano, K. Oka, and Y. Tagawa, “Electron spectroscopy studies on magneto-optical media and plastic substrate interface,” IEEE Transl. J. Magn. </w:t>
       </w:r>
       <w:smartTag w:uri="urn:schemas-microsoft-com:office:smarttags" w:element="State">
         <w:smartTag w:uri="urn:schemas-microsoft-com:office:smarttags" w:element="country-region">
@@ -2701,6 +2794,7 @@
     <w:lsdException w:name="HTML Sample" w:semiHidden="1" w:unhideWhenUsed="1"/>
     <w:lsdException w:name="HTML Typewriter" w:semiHidden="1" w:unhideWhenUsed="1"/>
     <w:lsdException w:name="HTML Variable" w:semiHidden="1" w:unhideWhenUsed="1"/>
+    <w:lsdException w:name="Normal Table" w:semiHidden="1" w:unhideWhenUsed="1"/>
     <w:lsdException w:name="annotation subject" w:semiHidden="1" w:unhideWhenUsed="1"/>
     <w:lsdException w:name="No List" w:semiHidden="1" w:unhideWhenUsed="1"/>
     <w:lsdException w:name="Outline List 1" w:semiHidden="1" w:unhideWhenUsed="1"/>
@@ -2744,8 +2838,10 @@
     <w:lsdException w:name="Table Elegant" w:semiHidden="1" w:unhideWhenUsed="1"/>
     <w:lsdException w:name="Table Professional" w:semiHidden="1" w:unhideWhenUsed="1"/>
     <w:lsdException w:name="Table Subtle 1" w:semiHidden="1" w:unhideWhenUsed="1"/>
+    <w:lsdException w:name="Table Subtle 2" w:semiHidden="1" w:unhideWhenUsed="1"/>
     <w:lsdException w:name="Table Web 1" w:semiHidden="1" w:unhideWhenUsed="1"/>
     <w:lsdException w:name="Table Web 2" w:semiHidden="1" w:unhideWhenUsed="1"/>
+    <w:lsdException w:name="Table Web 3" w:semiHidden="1" w:unhideWhenUsed="1"/>
     <w:lsdException w:name="Balloon Text" w:semiHidden="1" w:unhideWhenUsed="1"/>
     <w:lsdException w:name="Table Theme" w:semiHidden="1" w:unhideWhenUsed="1"/>
     <w:lsdException w:name="Placeholder Text" w:semiHidden="1" w:uiPriority="99"/>

</xml_diff>